<commit_message>
06/12/2021 WHEN, OR, AND E NOT
</commit_message>
<xml_diff>
--- a/Appunti Kotlin/CORSO KOTLIN.docx
+++ b/Appunti Kotlin/CORSO KOTLIN.docx
@@ -118,7 +118,7 @@
       <w:sdtContent>
         <w:p>
           <w:pPr>
-            <w:pStyle w:val="Titoloindice"/>
+            <w:pStyle w:val="TOCHeading"/>
             <w:suppressLineNumbers/>
             <w:ind w:left="0" w:hanging="0"/>
             <w:rPr>
@@ -155,6 +155,7 @@
             <w:rPr>
               <w:webHidden/>
               <w:rStyle w:val="Saltoaindice"/>
+              <w:vanish w:val="false"/>
             </w:rPr>
             <w:instrText> TOC \z \o "1-3" \u \h</w:instrText>
           </w:r>
@@ -162,6 +163,7 @@
             <w:rPr>
               <w:webHidden/>
               <w:rStyle w:val="Saltoaindice"/>
+              <w:vanish w:val="false"/>
             </w:rPr>
             <w:fldChar w:fldCharType="separate"/>
           </w:r>
@@ -170,6 +172,7 @@
               <w:rPr>
                 <w:webHidden/>
                 <w:rStyle w:val="Saltoaindice"/>
+                <w:vanish w:val="false"/>
               </w:rPr>
               <w:t>INTRODUZIONE</w:t>
               <w:tab/>
@@ -191,6 +194,7 @@
               <w:rPr>
                 <w:webHidden/>
                 <w:rStyle w:val="Saltoaindice"/>
+                <w:vanish w:val="false"/>
               </w:rPr>
               <w:t>VARIABILI</w:t>
               <w:tab/>
@@ -212,6 +216,7 @@
               <w:rPr>
                 <w:webHidden/>
                 <w:rStyle w:val="Saltoaindice"/>
+                <w:vanish w:val="false"/>
               </w:rPr>
               <w:t>RIASSEGNAZIONE VARIABILI</w:t>
               <w:tab/>
@@ -233,6 +238,7 @@
               <w:rPr>
                 <w:webHidden/>
                 <w:rStyle w:val="Saltoaindice"/>
+                <w:vanish w:val="false"/>
               </w:rPr>
               <w:t>OPERAZIONI CON VARIABILI</w:t>
               <w:tab/>
@@ -254,6 +260,7 @@
               <w:rPr>
                 <w:webHidden/>
                 <w:rStyle w:val="Saltoaindice"/>
+                <w:vanish w:val="false"/>
               </w:rPr>
               <w:t>OPERATORI</w:t>
               <w:tab/>
@@ -275,6 +282,7 @@
               <w:rPr>
                 <w:webHidden/>
                 <w:rStyle w:val="Saltoaindice"/>
+                <w:vanish w:val="false"/>
               </w:rPr>
               <w:t>DIFFERENZA VAL E VAR</w:t>
               <w:tab/>
@@ -296,6 +304,7 @@
               <w:rPr>
                 <w:webHidden/>
                 <w:rStyle w:val="Saltoaindice"/>
+                <w:vanish w:val="false"/>
               </w:rPr>
               <w:t>TRACCIA 1 PER ESERCITAZIONE</w:t>
               <w:tab/>
@@ -317,6 +326,7 @@
               <w:rPr>
                 <w:webHidden/>
                 <w:rStyle w:val="Saltoaindice"/>
+                <w:vanish w:val="false"/>
               </w:rPr>
               <w:t>STRINGHE</w:t>
               <w:tab/>
@@ -338,6 +348,7 @@
               <w:rPr>
                 <w:webHidden/>
                 <w:rStyle w:val="Saltoaindice"/>
+                <w:vanish w:val="false"/>
               </w:rPr>
               <w:t>ARRAY</w:t>
               <w:tab/>
@@ -359,6 +370,7 @@
               <w:rPr>
                 <w:webHidden/>
                 <w:rStyle w:val="Saltoaindice"/>
+                <w:vanish w:val="false"/>
               </w:rPr>
               <w:t>CONDIZIONALI</w:t>
               <w:tab/>
@@ -380,6 +392,7 @@
               <w:rPr>
                 <w:webHidden/>
                 <w:rStyle w:val="Saltoaindice"/>
+                <w:vanish w:val="false"/>
               </w:rPr>
               <w:t>IF ELSE STATEMENT</w:t>
               <w:tab/>
@@ -401,6 +414,7 @@
               <w:rPr>
                 <w:webHidden/>
                 <w:rStyle w:val="Saltoaindice"/>
+                <w:vanish w:val="false"/>
               </w:rPr>
               <w:t>WHEN STATEMENT</w:t>
               <w:tab/>
@@ -410,6 +424,7 @@
           <w:r>
             <w:rPr>
               <w:rStyle w:val="Saltoaindice"/>
+              <w:vanish w:val="false"/>
             </w:rPr>
             <w:fldChar w:fldCharType="end"/>
           </w:r>
@@ -3961,7 +3976,7 @@
         <w:pStyle w:val="NormalWeb"/>
         <w:numPr>
           <w:ilvl w:val="0"/>
-          <w:numId w:val="2"/>
+          <w:numId w:val="1"/>
         </w:numPr>
         <w:spacing w:before="280" w:after="0"/>
         <w:rPr/>
@@ -3976,7 +3991,7 @@
         <w:pStyle w:val="NormalWeb"/>
         <w:numPr>
           <w:ilvl w:val="0"/>
-          <w:numId w:val="2"/>
+          <w:numId w:val="1"/>
         </w:numPr>
         <w:spacing w:before="0" w:after="0"/>
         <w:rPr/>
@@ -3991,7 +4006,7 @@
         <w:pStyle w:val="NormalWeb"/>
         <w:numPr>
           <w:ilvl w:val="0"/>
-          <w:numId w:val="2"/>
+          <w:numId w:val="1"/>
         </w:numPr>
         <w:spacing w:before="0" w:after="280"/>
         <w:rPr/>
@@ -4445,6 +4460,48 @@
     </w:p>
     <w:p>
       <w:pPr>
+        <w:pStyle w:val="Normal"/>
+        <w:shd w:val="clear" w:color="auto" w:fill="FFFFFF"/>
+        <w:tabs>
+          <w:tab w:val="clear" w:pos="708"/>
+          <w:tab w:val="left" w:pos="916" w:leader="none"/>
+          <w:tab w:val="left" w:pos="1832" w:leader="none"/>
+          <w:tab w:val="left" w:pos="2748" w:leader="none"/>
+          <w:tab w:val="left" w:pos="3664" w:leader="none"/>
+          <w:tab w:val="left" w:pos="4580" w:leader="none"/>
+          <w:tab w:val="left" w:pos="5496" w:leader="none"/>
+          <w:tab w:val="left" w:pos="6412" w:leader="none"/>
+          <w:tab w:val="left" w:pos="7328" w:leader="none"/>
+          <w:tab w:val="left" w:pos="8244" w:leader="none"/>
+          <w:tab w:val="left" w:pos="9160" w:leader="none"/>
+          <w:tab w:val="left" w:pos="10076" w:leader="none"/>
+          <w:tab w:val="left" w:pos="10992" w:leader="none"/>
+          <w:tab w:val="left" w:pos="11908" w:leader="none"/>
+          <w:tab w:val="left" w:pos="12824" w:leader="none"/>
+          <w:tab w:val="left" w:pos="13740" w:leader="none"/>
+          <w:tab w:val="left" w:pos="14656" w:leader="none"/>
+        </w:tabs>
+        <w:spacing w:lineRule="auto" w:line="240" w:before="0" w:after="0"/>
+        <w:rPr>
+          <w:rFonts w:ascii="Courier New" w:hAnsi="Courier New" w:eastAsia="Times New Roman" w:cs="Courier New"/>
+          <w:color w:val="0000FF"/>
+          <w:sz w:val="20"/>
+          <w:szCs w:val="20"/>
+          <w:lang w:eastAsia="it-IT"/>
+        </w:rPr>
+      </w:pPr>
+      <w:r>
+        <w:rPr>
+          <w:rFonts w:eastAsia="Times New Roman" w:cs="Courier New" w:ascii="Courier New" w:hAnsi="Courier New"/>
+          <w:color w:val="0000FF"/>
+          <w:sz w:val="20"/>
+          <w:szCs w:val="20"/>
+          <w:lang w:eastAsia="it-IT"/>
+        </w:rPr>
+      </w:r>
+    </w:p>
+    <w:p>
+      <w:pPr>
         <w:pStyle w:val="Titolo2"/>
         <w:rPr>
           <w:rFonts w:eastAsia="Times New Roman"/>
@@ -8726,11 +8783,7 @@
       <w:bookmarkEnd w:id="21"/>
       <w:r>
         <w:rPr/>
-        <w:t xml:space="preserve">WHEN </w:t>
-      </w:r>
-      <w:r>
-        <w:rPr/>
-        <w:t>STATEMENT</w:t>
+        <w:t>WHEN STATEMENT</w:t>
       </w:r>
     </w:p>
     <w:p>
@@ -8778,7 +8831,6 @@
     <w:p>
       <w:pPr>
         <w:pStyle w:val="Normal"/>
-        <w:pBdr/>
         <w:shd w:fill="FFFFFF"/>
         <w:rPr>
           <w:rFonts w:ascii="Courier New" w:hAnsi="Courier New"/>
@@ -9308,7 +9360,6 @@
     <w:p>
       <w:pPr>
         <w:pStyle w:val="Normal"/>
-        <w:pBdr/>
         <w:shd w:fill="FFFFFF"/>
         <w:rPr>
           <w:b w:val="false"/>
@@ -9320,32 +9371,36 @@
       </w:pPr>
       <w:r>
         <w:rPr>
-          <w:rFonts w:ascii="Courier New" w:hAnsi="Courier New"/>
-          <w:sz w:val="20"/>
-          <w:szCs w:val="20"/>
-        </w:rPr>
-      </w:r>
-    </w:p>
-    <w:p>
-      <w:pPr>
-        <w:pStyle w:val="Normal"/>
-        <w:rPr>
-          <w:lang w:eastAsia="it-IT"/>
-        </w:rPr>
-      </w:pPr>
-      <w:r>
-        <w:rPr/>
-      </w:r>
-    </w:p>
-    <w:p>
-      <w:pPr>
-        <w:pStyle w:val="Normal"/>
-        <w:rPr>
-          <w:lang w:eastAsia="it-IT"/>
-        </w:rPr>
-      </w:pPr>
-      <w:r>
-        <w:rPr/>
+          <w:b w:val="false"/>
+          <w:i w:val="false"/>
+          <w:color w:val="080808"/>
+        </w:rPr>
+      </w:r>
+    </w:p>
+    <w:p>
+      <w:pPr>
+        <w:pStyle w:val="Normal"/>
+        <w:rPr>
+          <w:lang w:eastAsia="it-IT"/>
+        </w:rPr>
+      </w:pPr>
+      <w:r>
+        <w:rPr>
+          <w:lang w:eastAsia="it-IT"/>
+        </w:rPr>
+      </w:r>
+    </w:p>
+    <w:p>
+      <w:pPr>
+        <w:pStyle w:val="Normal"/>
+        <w:rPr>
+          <w:lang w:eastAsia="it-IT"/>
+        </w:rPr>
+      </w:pPr>
+      <w:r>
+        <w:rPr>
+          <w:lang w:eastAsia="it-IT"/>
+        </w:rPr>
       </w:r>
     </w:p>
     <w:p>
@@ -9440,7 +9495,7 @@
         <w:docPartGallery w:val="Page Numbers (Bottom of Page)"/>
         <w:docPartUnique w:val="true"/>
       </w:docPartObj>
-      <w:id w:val="929331983"/>
+      <w:id w:val="322145032"/>
     </w:sdtPr>
     <w:sdtContent>
       <w:p>
@@ -9492,7 +9547,7 @@
         <w:docPartGallery w:val="Page Numbers (Bottom of Page)"/>
         <w:docPartUnique w:val="true"/>
       </w:docPartObj>
-      <w:id w:val="33483860"/>
+      <w:id w:val="1662384570"/>
     </w:sdtPr>
     <w:sdtContent>
       <w:p>
@@ -9583,125 +9638,6 @@
   <w:abstractNum w:abstractNumId="1">
     <w:lvl w:ilvl="0">
       <w:start w:val="1"/>
-      <w:numFmt w:val="none"/>
-      <w:suff w:val="nothing"/>
-      <w:lvlText w:val=""/>
-      <w:lvlJc w:val="left"/>
-      <w:pPr>
-        <w:tabs>
-          <w:tab w:val="num" w:pos="0"/>
-        </w:tabs>
-        <w:ind w:left="0" w:hanging="0"/>
-      </w:pPr>
-    </w:lvl>
-    <w:lvl w:ilvl="1">
-      <w:start w:val="1"/>
-      <w:numFmt w:val="none"/>
-      <w:suff w:val="nothing"/>
-      <w:lvlText w:val=""/>
-      <w:lvlJc w:val="left"/>
-      <w:pPr>
-        <w:tabs>
-          <w:tab w:val="num" w:pos="0"/>
-        </w:tabs>
-        <w:ind w:left="0" w:hanging="0"/>
-      </w:pPr>
-    </w:lvl>
-    <w:lvl w:ilvl="2">
-      <w:start w:val="1"/>
-      <w:numFmt w:val="none"/>
-      <w:suff w:val="nothing"/>
-      <w:lvlText w:val=""/>
-      <w:lvlJc w:val="left"/>
-      <w:pPr>
-        <w:tabs>
-          <w:tab w:val="num" w:pos="0"/>
-        </w:tabs>
-        <w:ind w:left="0" w:hanging="0"/>
-      </w:pPr>
-    </w:lvl>
-    <w:lvl w:ilvl="3">
-      <w:start w:val="1"/>
-      <w:numFmt w:val="none"/>
-      <w:suff w:val="nothing"/>
-      <w:lvlText w:val=""/>
-      <w:lvlJc w:val="left"/>
-      <w:pPr>
-        <w:tabs>
-          <w:tab w:val="num" w:pos="0"/>
-        </w:tabs>
-        <w:ind w:left="0" w:hanging="0"/>
-      </w:pPr>
-    </w:lvl>
-    <w:lvl w:ilvl="4">
-      <w:start w:val="1"/>
-      <w:numFmt w:val="none"/>
-      <w:suff w:val="nothing"/>
-      <w:lvlText w:val=""/>
-      <w:lvlJc w:val="left"/>
-      <w:pPr>
-        <w:tabs>
-          <w:tab w:val="num" w:pos="0"/>
-        </w:tabs>
-        <w:ind w:left="0" w:hanging="0"/>
-      </w:pPr>
-    </w:lvl>
-    <w:lvl w:ilvl="5">
-      <w:start w:val="1"/>
-      <w:numFmt w:val="none"/>
-      <w:suff w:val="nothing"/>
-      <w:lvlText w:val=""/>
-      <w:lvlJc w:val="left"/>
-      <w:pPr>
-        <w:tabs>
-          <w:tab w:val="num" w:pos="0"/>
-        </w:tabs>
-        <w:ind w:left="0" w:hanging="0"/>
-      </w:pPr>
-    </w:lvl>
-    <w:lvl w:ilvl="6">
-      <w:start w:val="1"/>
-      <w:numFmt w:val="none"/>
-      <w:suff w:val="nothing"/>
-      <w:lvlText w:val=""/>
-      <w:lvlJc w:val="left"/>
-      <w:pPr>
-        <w:tabs>
-          <w:tab w:val="num" w:pos="0"/>
-        </w:tabs>
-        <w:ind w:left="0" w:hanging="0"/>
-      </w:pPr>
-    </w:lvl>
-    <w:lvl w:ilvl="7">
-      <w:start w:val="1"/>
-      <w:numFmt w:val="none"/>
-      <w:suff w:val="nothing"/>
-      <w:lvlText w:val=""/>
-      <w:lvlJc w:val="left"/>
-      <w:pPr>
-        <w:tabs>
-          <w:tab w:val="num" w:pos="0"/>
-        </w:tabs>
-        <w:ind w:left="0" w:hanging="0"/>
-      </w:pPr>
-    </w:lvl>
-    <w:lvl w:ilvl="8">
-      <w:start w:val="1"/>
-      <w:numFmt w:val="none"/>
-      <w:suff w:val="nothing"/>
-      <w:lvlText w:val=""/>
-      <w:lvlJc w:val="left"/>
-      <w:pPr>
-        <w:tabs>
-          <w:tab w:val="num" w:pos="0"/>
-        </w:tabs>
-        <w:ind w:left="0" w:hanging="0"/>
-      </w:pPr>
-    </w:lvl>
-  </w:abstractNum>
-  <w:abstractNum w:abstractNumId="2">
-    <w:lvl w:ilvl="0">
-      <w:start w:val="1"/>
       <w:numFmt w:val="bullet"/>
       <w:lvlText w:val=""/>
       <w:lvlJc w:val="left"/>
@@ -9843,6 +9779,125 @@
         <w:rFonts w:ascii="Wingdings" w:hAnsi="Wingdings" w:cs="Wingdings" w:hint="default"/>
         <w:sz w:val="20"/>
       </w:rPr>
+    </w:lvl>
+  </w:abstractNum>
+  <w:abstractNum w:abstractNumId="2">
+    <w:lvl w:ilvl="0">
+      <w:start w:val="1"/>
+      <w:numFmt w:val="none"/>
+      <w:suff w:val="nothing"/>
+      <w:lvlText w:val=""/>
+      <w:lvlJc w:val="left"/>
+      <w:pPr>
+        <w:tabs>
+          <w:tab w:val="num" w:pos="0"/>
+        </w:tabs>
+        <w:ind w:left="0" w:hanging="0"/>
+      </w:pPr>
+    </w:lvl>
+    <w:lvl w:ilvl="1">
+      <w:start w:val="1"/>
+      <w:numFmt w:val="none"/>
+      <w:suff w:val="nothing"/>
+      <w:lvlText w:val=""/>
+      <w:lvlJc w:val="left"/>
+      <w:pPr>
+        <w:tabs>
+          <w:tab w:val="num" w:pos="0"/>
+        </w:tabs>
+        <w:ind w:left="0" w:hanging="0"/>
+      </w:pPr>
+    </w:lvl>
+    <w:lvl w:ilvl="2">
+      <w:start w:val="1"/>
+      <w:numFmt w:val="none"/>
+      <w:suff w:val="nothing"/>
+      <w:lvlText w:val=""/>
+      <w:lvlJc w:val="left"/>
+      <w:pPr>
+        <w:tabs>
+          <w:tab w:val="num" w:pos="0"/>
+        </w:tabs>
+        <w:ind w:left="0" w:hanging="0"/>
+      </w:pPr>
+    </w:lvl>
+    <w:lvl w:ilvl="3">
+      <w:start w:val="1"/>
+      <w:numFmt w:val="none"/>
+      <w:suff w:val="nothing"/>
+      <w:lvlText w:val=""/>
+      <w:lvlJc w:val="left"/>
+      <w:pPr>
+        <w:tabs>
+          <w:tab w:val="num" w:pos="0"/>
+        </w:tabs>
+        <w:ind w:left="0" w:hanging="0"/>
+      </w:pPr>
+    </w:lvl>
+    <w:lvl w:ilvl="4">
+      <w:start w:val="1"/>
+      <w:numFmt w:val="none"/>
+      <w:suff w:val="nothing"/>
+      <w:lvlText w:val=""/>
+      <w:lvlJc w:val="left"/>
+      <w:pPr>
+        <w:tabs>
+          <w:tab w:val="num" w:pos="0"/>
+        </w:tabs>
+        <w:ind w:left="0" w:hanging="0"/>
+      </w:pPr>
+    </w:lvl>
+    <w:lvl w:ilvl="5">
+      <w:start w:val="1"/>
+      <w:numFmt w:val="none"/>
+      <w:suff w:val="nothing"/>
+      <w:lvlText w:val=""/>
+      <w:lvlJc w:val="left"/>
+      <w:pPr>
+        <w:tabs>
+          <w:tab w:val="num" w:pos="0"/>
+        </w:tabs>
+        <w:ind w:left="0" w:hanging="0"/>
+      </w:pPr>
+    </w:lvl>
+    <w:lvl w:ilvl="6">
+      <w:start w:val="1"/>
+      <w:numFmt w:val="none"/>
+      <w:suff w:val="nothing"/>
+      <w:lvlText w:val=""/>
+      <w:lvlJc w:val="left"/>
+      <w:pPr>
+        <w:tabs>
+          <w:tab w:val="num" w:pos="0"/>
+        </w:tabs>
+        <w:ind w:left="0" w:hanging="0"/>
+      </w:pPr>
+    </w:lvl>
+    <w:lvl w:ilvl="7">
+      <w:start w:val="1"/>
+      <w:numFmt w:val="none"/>
+      <w:suff w:val="nothing"/>
+      <w:lvlText w:val=""/>
+      <w:lvlJc w:val="left"/>
+      <w:pPr>
+        <w:tabs>
+          <w:tab w:val="num" w:pos="0"/>
+        </w:tabs>
+        <w:ind w:left="0" w:hanging="0"/>
+      </w:pPr>
+    </w:lvl>
+    <w:lvl w:ilvl="8">
+      <w:start w:val="1"/>
+      <w:numFmt w:val="none"/>
+      <w:suff w:val="nothing"/>
+      <w:lvlText w:val=""/>
+      <w:lvlJc w:val="left"/>
+      <w:pPr>
+        <w:tabs>
+          <w:tab w:val="num" w:pos="0"/>
+        </w:tabs>
+        <w:ind w:left="0" w:hanging="0"/>
+      </w:pPr>
     </w:lvl>
   </w:abstractNum>
   <w:num w:numId="1">
@@ -10523,17 +10578,21 @@
   </w:style>
   <w:style w:type="paragraph" w:styleId="TOCHeading">
     <w:name w:val="TOC Heading"/>
-    <w:basedOn w:val="Titolo1"/>
+    <w:basedOn w:val="Titoloindiceanalitico"/>
     <w:next w:val="Normal"/>
     <w:uiPriority w:val="39"/>
     <w:unhideWhenUsed/>
     <w:qFormat/>
     <w:rsid w:val="001300e6"/>
     <w:pPr>
-      <w:outlineLvl w:val="9"/>
+      <w:suppressLineNumbers/>
+      <w:ind w:left="0" w:hanging="0"/>
     </w:pPr>
     <w:rPr>
-      <w:lang w:eastAsia="it-IT"/>
+      <w:b/>
+      <w:bCs/>
+      <w:sz w:val="32"/>
+      <w:szCs w:val="32"/>
     </w:rPr>
   </w:style>
   <w:style w:type="paragraph" w:styleId="Indice1">
@@ -10625,20 +10684,6 @@
   <w:style w:type="paragraph" w:styleId="Titoloindiceanalitico">
     <w:name w:val="Index Heading"/>
     <w:basedOn w:val="Titolo"/>
-    <w:pPr>
-      <w:suppressLineNumbers/>
-      <w:ind w:left="0" w:hanging="0"/>
-    </w:pPr>
-    <w:rPr>
-      <w:b/>
-      <w:bCs/>
-      <w:sz w:val="32"/>
-      <w:szCs w:val="32"/>
-    </w:rPr>
-  </w:style>
-  <w:style w:type="paragraph" w:styleId="Titoloindice">
-    <w:name w:val="TOC Heading"/>
-    <w:basedOn w:val="Titoloindiceanalitico"/>
     <w:pPr>
       <w:suppressLineNumbers/>
       <w:ind w:left="0" w:hanging="0"/>

</xml_diff>

<commit_message>
22/12/2021 Interfacce in azione
</commit_message>
<xml_diff>
--- a/Appunti Kotlin/CORSO KOTLIN.docx
+++ b/Appunti Kotlin/CORSO KOTLIN.docx
@@ -1033,6 +1033,26 @@
               <w:t>46</w:t>
             </w:r>
           </w:hyperlink>
+        </w:p>
+        <w:p>
+          <w:pPr>
+            <w:pStyle w:val="Indice2"/>
+            <w:tabs>
+              <w:tab w:val="clear" w:pos="708"/>
+              <w:tab w:val="right" w:pos="9638" w:leader="dot"/>
+            </w:tabs>
+            <w:rPr/>
+          </w:pPr>
+          <w:hyperlink w:anchor="__RefHeading___Toc5679_850826547">
+            <w:r>
+              <w:rPr>
+                <w:rStyle w:val="Saltoaindice"/>
+              </w:rPr>
+              <w:t>INTERFACCE E POLIMORFISMO</w:t>
+              <w:tab/>
+              <w:t>48</w:t>
+            </w:r>
+          </w:hyperlink>
           <w:r>
             <w:rPr>
               <w:rStyle w:val="Saltoaindice"/>
@@ -1227,23 +1247,13 @@
     </w:p>
     <w:p>
       <w:pPr>
-        <w:pStyle w:val="Normal"/>
-        <w:ind w:hanging="0"/>
-        <w:rPr/>
-      </w:pPr>
-      <w:r>
-        <w:rPr/>
-      </w:r>
-    </w:p>
-    <w:p>
-      <w:pPr>
         <w:pStyle w:val="Titolo1"/>
         <w:ind w:hanging="0"/>
         <w:rPr/>
       </w:pPr>
       <w:bookmarkStart w:id="0" w:name="__RefHeading___Toc4498_3822448048"/>
-      <w:bookmarkStart w:id="1" w:name="_Toc90229557"/>
-      <w:bookmarkStart w:id="2" w:name="_Toc89394086"/>
+      <w:bookmarkStart w:id="1" w:name="_Toc89394086"/>
+      <w:bookmarkStart w:id="2" w:name="_Toc90229557"/>
       <w:bookmarkEnd w:id="0"/>
       <w:r>
         <w:rPr/>
@@ -1318,8 +1328,8 @@
         <w:rPr/>
       </w:pPr>
       <w:bookmarkStart w:id="3" w:name="__RefHeading___Toc4500_3822448048"/>
-      <w:bookmarkStart w:id="4" w:name="_Toc90229558"/>
-      <w:bookmarkStart w:id="5" w:name="_Toc89394087"/>
+      <w:bookmarkStart w:id="4" w:name="_Toc89394087"/>
+      <w:bookmarkStart w:id="5" w:name="_Toc90229558"/>
       <w:bookmarkEnd w:id="3"/>
       <w:r>
         <w:rPr/>
@@ -1791,8 +1801,8 @@
         </w:rPr>
       </w:pPr>
       <w:bookmarkStart w:id="6" w:name="__RefHeading___Toc4502_3822448048"/>
-      <w:bookmarkStart w:id="7" w:name="_Toc90229559"/>
-      <w:bookmarkStart w:id="8" w:name="_Toc89394088"/>
+      <w:bookmarkStart w:id="7" w:name="_Toc89394088"/>
+      <w:bookmarkStart w:id="8" w:name="_Toc90229559"/>
       <w:bookmarkEnd w:id="6"/>
       <w:r>
         <w:rPr>
@@ -2246,8 +2256,8 @@
         </w:rPr>
       </w:pPr>
       <w:bookmarkStart w:id="9" w:name="__RefHeading___Toc4504_3822448048"/>
-      <w:bookmarkStart w:id="10" w:name="_Toc90229560"/>
-      <w:bookmarkStart w:id="11" w:name="_Toc89394089"/>
+      <w:bookmarkStart w:id="10" w:name="_Toc89394089"/>
+      <w:bookmarkStart w:id="11" w:name="_Toc90229560"/>
       <w:bookmarkEnd w:id="9"/>
       <w:r>
         <w:rPr>
@@ -3387,8 +3397,8 @@
         </w:rPr>
       </w:pPr>
       <w:bookmarkStart w:id="12" w:name="__RefHeading___Toc4506_3822448048"/>
-      <w:bookmarkStart w:id="13" w:name="_Toc90229561"/>
-      <w:bookmarkStart w:id="14" w:name="_Toc89394090"/>
+      <w:bookmarkStart w:id="13" w:name="_Toc89394090"/>
+      <w:bookmarkStart w:id="14" w:name="_Toc90229561"/>
       <w:bookmarkEnd w:id="12"/>
       <w:r>
         <w:rPr>
@@ -4328,8 +4338,8 @@
         </w:rPr>
       </w:pPr>
       <w:bookmarkStart w:id="15" w:name="__RefHeading___Toc4508_3822448048"/>
-      <w:bookmarkStart w:id="16" w:name="_Toc90229562"/>
-      <w:bookmarkStart w:id="17" w:name="_Toc89394091"/>
+      <w:bookmarkStart w:id="16" w:name="_Toc89394091"/>
+      <w:bookmarkStart w:id="17" w:name="_Toc90229562"/>
       <w:bookmarkEnd w:id="15"/>
       <w:r>
         <w:rPr>
@@ -4595,8 +4605,8 @@
         </w:rPr>
       </w:pPr>
       <w:bookmarkStart w:id="18" w:name="__RefHeading___Toc4510_3822448048"/>
-      <w:bookmarkStart w:id="19" w:name="_Toc90229563"/>
-      <w:bookmarkStart w:id="20" w:name="_Toc89394092"/>
+      <w:bookmarkStart w:id="19" w:name="_Toc89394092"/>
+      <w:bookmarkStart w:id="20" w:name="_Toc90229563"/>
       <w:bookmarkEnd w:id="18"/>
       <w:r>
         <w:rPr>
@@ -5152,8 +5162,8 @@
         <w:rPr/>
       </w:pPr>
       <w:bookmarkStart w:id="21" w:name="__RefHeading___Toc4512_3822448048"/>
-      <w:bookmarkStart w:id="22" w:name="_Toc90229564"/>
-      <w:bookmarkStart w:id="23" w:name="_Toc89394093"/>
+      <w:bookmarkStart w:id="22" w:name="_Toc89394093"/>
+      <w:bookmarkStart w:id="23" w:name="_Toc90229564"/>
       <w:bookmarkEnd w:id="21"/>
       <w:r>
         <w:rPr/>
@@ -5973,8 +5983,8 @@
         <w:rPr/>
       </w:pPr>
       <w:bookmarkStart w:id="24" w:name="__RefHeading___Toc4514_3822448048"/>
-      <w:bookmarkStart w:id="25" w:name="_Toc90229565"/>
-      <w:bookmarkStart w:id="26" w:name="_Toc89394094"/>
+      <w:bookmarkStart w:id="25" w:name="_Toc89394094"/>
+      <w:bookmarkStart w:id="26" w:name="_Toc90229565"/>
       <w:bookmarkEnd w:id="24"/>
       <w:r>
         <w:rPr/>
@@ -6850,8 +6860,8 @@
         <w:rPr/>
       </w:pPr>
       <w:bookmarkStart w:id="29" w:name="__RefHeading___Toc4518_3822448048"/>
-      <w:bookmarkStart w:id="30" w:name="_Toc90229567"/>
-      <w:bookmarkStart w:id="31" w:name="_Toc89394095"/>
+      <w:bookmarkStart w:id="30" w:name="_Toc89394095"/>
+      <w:bookmarkStart w:id="31" w:name="_Toc90229567"/>
       <w:bookmarkEnd w:id="29"/>
       <w:r>
         <w:rPr/>
@@ -55902,6 +55912,1228 @@
         <w:t>i metodi al loro interno possono non avere corpo.</w:t>
       </w:r>
     </w:p>
+    <w:p>
+      <w:pPr>
+        <w:pStyle w:val="Normal"/>
+        <w:spacing w:before="0" w:after="160"/>
+        <w:rPr>
+          <w:rFonts w:eastAsia="Calibri" w:cs="Tahoma"/>
+          <w:color w:val="auto"/>
+          <w:kern w:val="0"/>
+          <w:sz w:val="22"/>
+          <w:szCs w:val="22"/>
+          <w:lang w:val="it-IT" w:eastAsia="en-US" w:bidi="ar-SA"/>
+        </w:rPr>
+      </w:pPr>
+      <w:r>
+        <w:rPr/>
+      </w:r>
+    </w:p>
+    <w:p>
+      <w:pPr>
+        <w:pStyle w:val="Normal"/>
+        <w:spacing w:before="0" w:after="160"/>
+        <w:rPr/>
+      </w:pPr>
+      <w:r>
+        <w:rPr>
+          <w:rFonts w:eastAsia="Calibri" w:cs="Tahoma"/>
+          <w:color w:val="auto"/>
+          <w:kern w:val="0"/>
+          <w:sz w:val="22"/>
+          <w:szCs w:val="22"/>
+          <w:lang w:val="it-IT" w:eastAsia="en-US" w:bidi="ar-SA"/>
+        </w:rPr>
+        <w:t>Vediamo un esempio:</w:t>
+      </w:r>
+    </w:p>
+    <w:p>
+      <w:pPr>
+        <w:pStyle w:val="Normal"/>
+        <w:pBdr/>
+        <w:shd w:fill="FFFFFF"/>
+        <w:spacing w:before="0" w:after="160"/>
+        <w:rPr>
+          <w:rFonts w:ascii="Courier New" w:hAnsi="Courier New"/>
+          <w:sz w:val="20"/>
+          <w:szCs w:val="20"/>
+        </w:rPr>
+      </w:pPr>
+      <w:r>
+        <w:rPr>
+          <w:rFonts w:eastAsia="Calibri" w:cs="Tahoma" w:ascii="Courier New" w:hAnsi="Courier New"/>
+          <w:b w:val="false"/>
+          <w:i w:val="false"/>
+          <w:color w:val="0033B3"/>
+          <w:kern w:val="0"/>
+          <w:sz w:val="20"/>
+          <w:szCs w:val="20"/>
+          <w:lang w:val="it-IT" w:eastAsia="en-US" w:bidi="ar-SA"/>
+        </w:rPr>
+        <w:t xml:space="preserve">interface </w:t>
+      </w:r>
+      <w:r>
+        <w:rPr>
+          <w:rFonts w:ascii="Courier New" w:hAnsi="Courier New"/>
+          <w:b w:val="false"/>
+          <w:i w:val="false"/>
+          <w:color w:val="000000"/>
+          <w:sz w:val="20"/>
+          <w:szCs w:val="20"/>
+        </w:rPr>
+        <w:t>A</w:t>
+      </w:r>
+      <w:r>
+        <w:rPr>
+          <w:rFonts w:ascii="Courier New" w:hAnsi="Courier New"/>
+          <w:b w:val="false"/>
+          <w:i w:val="false"/>
+          <w:color w:val="080808"/>
+          <w:sz w:val="20"/>
+          <w:szCs w:val="20"/>
+        </w:rPr>
+        <w:t>{</w:t>
+      </w:r>
+      <w:r>
+        <w:rPr>
+          <w:rFonts w:ascii="Courier New" w:hAnsi="Courier New"/>
+          <w:sz w:val="20"/>
+          <w:szCs w:val="20"/>
+        </w:rPr>
+        <w:br/>
+      </w:r>
+      <w:r>
+        <w:rPr>
+          <w:rFonts w:ascii="Courier New" w:hAnsi="Courier New"/>
+          <w:b w:val="false"/>
+          <w:i w:val="false"/>
+          <w:color w:val="080808"/>
+          <w:sz w:val="20"/>
+          <w:szCs w:val="20"/>
+        </w:rPr>
+        <w:t xml:space="preserve">    </w:t>
+      </w:r>
+      <w:r>
+        <w:rPr>
+          <w:rFonts w:ascii="Courier New" w:hAnsi="Courier New"/>
+          <w:b w:val="false"/>
+          <w:i w:val="false"/>
+          <w:color w:val="0033B3"/>
+          <w:sz w:val="20"/>
+          <w:szCs w:val="20"/>
+        </w:rPr>
+        <w:t xml:space="preserve">fun </w:t>
+      </w:r>
+      <w:r>
+        <w:rPr>
+          <w:rFonts w:ascii="Courier New" w:hAnsi="Courier New"/>
+          <w:b w:val="false"/>
+          <w:i w:val="false"/>
+          <w:color w:val="00627A"/>
+          <w:sz w:val="20"/>
+          <w:szCs w:val="20"/>
+        </w:rPr>
+        <w:t>miaFunzione</w:t>
+      </w:r>
+      <w:r>
+        <w:rPr>
+          <w:rFonts w:ascii="Courier New" w:hAnsi="Courier New"/>
+          <w:b w:val="false"/>
+          <w:i w:val="false"/>
+          <w:color w:val="080808"/>
+          <w:sz w:val="20"/>
+          <w:szCs w:val="20"/>
+        </w:rPr>
+        <w:t>(){</w:t>
+      </w:r>
+      <w:r>
+        <w:rPr>
+          <w:rFonts w:ascii="Courier New" w:hAnsi="Courier New"/>
+          <w:sz w:val="20"/>
+          <w:szCs w:val="20"/>
+        </w:rPr>
+        <w:br/>
+      </w:r>
+      <w:r>
+        <w:rPr>
+          <w:rFonts w:ascii="Courier New" w:hAnsi="Courier New"/>
+          <w:b w:val="false"/>
+          <w:i w:val="false"/>
+          <w:color w:val="080808"/>
+          <w:sz w:val="20"/>
+          <w:szCs w:val="20"/>
+        </w:rPr>
+        <w:t xml:space="preserve">        </w:t>
+      </w:r>
+      <w:r>
+        <w:rPr>
+          <w:rFonts w:ascii="Courier New" w:hAnsi="Courier New"/>
+          <w:b w:val="false"/>
+          <w:i/>
+          <w:color w:val="00627A"/>
+          <w:sz w:val="20"/>
+          <w:szCs w:val="20"/>
+        </w:rPr>
+        <w:t>println</w:t>
+      </w:r>
+      <w:r>
+        <w:rPr>
+          <w:rFonts w:ascii="Courier New" w:hAnsi="Courier New"/>
+          <w:b w:val="false"/>
+          <w:i w:val="false"/>
+          <w:color w:val="080808"/>
+          <w:sz w:val="20"/>
+          <w:szCs w:val="20"/>
+        </w:rPr>
+        <w:t>(</w:t>
+      </w:r>
+      <w:r>
+        <w:rPr>
+          <w:rFonts w:ascii="Courier New" w:hAnsi="Courier New"/>
+          <w:b w:val="false"/>
+          <w:i w:val="false"/>
+          <w:color w:val="067D17"/>
+          <w:sz w:val="20"/>
+          <w:szCs w:val="20"/>
+        </w:rPr>
+        <w:t>"Sono la funzione dell'interfaccia A"</w:t>
+      </w:r>
+      <w:r>
+        <w:rPr>
+          <w:rFonts w:ascii="Courier New" w:hAnsi="Courier New"/>
+          <w:b w:val="false"/>
+          <w:i w:val="false"/>
+          <w:color w:val="080808"/>
+          <w:sz w:val="20"/>
+          <w:szCs w:val="20"/>
+        </w:rPr>
+        <w:t>)</w:t>
+      </w:r>
+      <w:r>
+        <w:rPr>
+          <w:rFonts w:ascii="Courier New" w:hAnsi="Courier New"/>
+          <w:sz w:val="20"/>
+          <w:szCs w:val="20"/>
+        </w:rPr>
+        <w:br/>
+      </w:r>
+      <w:r>
+        <w:rPr>
+          <w:rFonts w:ascii="Courier New" w:hAnsi="Courier New"/>
+          <w:b w:val="false"/>
+          <w:i w:val="false"/>
+          <w:color w:val="080808"/>
+          <w:sz w:val="20"/>
+          <w:szCs w:val="20"/>
+        </w:rPr>
+        <w:t xml:space="preserve">    }</w:t>
+      </w:r>
+      <w:r>
+        <w:rPr>
+          <w:rFonts w:ascii="Courier New" w:hAnsi="Courier New"/>
+          <w:sz w:val="20"/>
+          <w:szCs w:val="20"/>
+        </w:rPr>
+        <w:br/>
+      </w:r>
+      <w:r>
+        <w:rPr>
+          <w:rFonts w:ascii="Courier New" w:hAnsi="Courier New"/>
+          <w:b w:val="false"/>
+          <w:i w:val="false"/>
+          <w:color w:val="080808"/>
+          <w:sz w:val="20"/>
+          <w:szCs w:val="20"/>
+        </w:rPr>
+        <w:t>}</w:t>
+      </w:r>
+      <w:r>
+        <w:rPr>
+          <w:rFonts w:ascii="Courier New" w:hAnsi="Courier New"/>
+          <w:sz w:val="20"/>
+          <w:szCs w:val="20"/>
+        </w:rPr>
+        <w:br/>
+        <w:br/>
+      </w:r>
+      <w:r>
+        <w:rPr>
+          <w:rFonts w:ascii="Courier New" w:hAnsi="Courier New"/>
+          <w:b w:val="false"/>
+          <w:i w:val="false"/>
+          <w:color w:val="0033B3"/>
+          <w:sz w:val="20"/>
+          <w:szCs w:val="20"/>
+        </w:rPr>
+        <w:t xml:space="preserve">interface </w:t>
+      </w:r>
+      <w:r>
+        <w:rPr>
+          <w:rFonts w:ascii="Courier New" w:hAnsi="Courier New"/>
+          <w:b w:val="false"/>
+          <w:i w:val="false"/>
+          <w:color w:val="000000"/>
+          <w:sz w:val="20"/>
+          <w:szCs w:val="20"/>
+        </w:rPr>
+        <w:t>B</w:t>
+      </w:r>
+      <w:r>
+        <w:rPr>
+          <w:rFonts w:ascii="Courier New" w:hAnsi="Courier New"/>
+          <w:b w:val="false"/>
+          <w:i w:val="false"/>
+          <w:color w:val="080808"/>
+          <w:sz w:val="20"/>
+          <w:szCs w:val="20"/>
+        </w:rPr>
+        <w:t>{</w:t>
+      </w:r>
+      <w:r>
+        <w:rPr>
+          <w:rFonts w:ascii="Courier New" w:hAnsi="Courier New"/>
+          <w:sz w:val="20"/>
+          <w:szCs w:val="20"/>
+        </w:rPr>
+        <w:br/>
+        <w:br/>
+      </w:r>
+      <w:r>
+        <w:rPr>
+          <w:rFonts w:ascii="Courier New" w:hAnsi="Courier New"/>
+          <w:b w:val="false"/>
+          <w:i w:val="false"/>
+          <w:color w:val="080808"/>
+          <w:sz w:val="20"/>
+          <w:szCs w:val="20"/>
+        </w:rPr>
+        <w:t xml:space="preserve">    </w:t>
+      </w:r>
+      <w:r>
+        <w:rPr>
+          <w:rFonts w:ascii="Courier New" w:hAnsi="Courier New"/>
+          <w:b w:val="false"/>
+          <w:i w:val="false"/>
+          <w:color w:val="0033B3"/>
+          <w:sz w:val="20"/>
+          <w:szCs w:val="20"/>
+        </w:rPr>
+        <w:t xml:space="preserve">fun </w:t>
+      </w:r>
+      <w:r>
+        <w:rPr>
+          <w:rFonts w:ascii="Courier New" w:hAnsi="Courier New"/>
+          <w:b w:val="false"/>
+          <w:i w:val="false"/>
+          <w:color w:val="00627A"/>
+          <w:sz w:val="20"/>
+          <w:szCs w:val="20"/>
+        </w:rPr>
+        <w:t>miaFunzione</w:t>
+      </w:r>
+      <w:r>
+        <w:rPr>
+          <w:rFonts w:ascii="Courier New" w:hAnsi="Courier New"/>
+          <w:b w:val="false"/>
+          <w:i w:val="false"/>
+          <w:color w:val="080808"/>
+          <w:sz w:val="20"/>
+          <w:szCs w:val="20"/>
+        </w:rPr>
+        <w:t>(){</w:t>
+      </w:r>
+      <w:r>
+        <w:rPr>
+          <w:rFonts w:ascii="Courier New" w:hAnsi="Courier New"/>
+          <w:sz w:val="20"/>
+          <w:szCs w:val="20"/>
+        </w:rPr>
+        <w:br/>
+      </w:r>
+      <w:r>
+        <w:rPr>
+          <w:rFonts w:ascii="Courier New" w:hAnsi="Courier New"/>
+          <w:b w:val="false"/>
+          <w:i w:val="false"/>
+          <w:color w:val="080808"/>
+          <w:sz w:val="20"/>
+          <w:szCs w:val="20"/>
+        </w:rPr>
+        <w:t xml:space="preserve">        </w:t>
+      </w:r>
+      <w:r>
+        <w:rPr>
+          <w:rFonts w:ascii="Courier New" w:hAnsi="Courier New"/>
+          <w:b w:val="false"/>
+          <w:i/>
+          <w:color w:val="00627A"/>
+          <w:sz w:val="20"/>
+          <w:szCs w:val="20"/>
+        </w:rPr>
+        <w:t>println</w:t>
+      </w:r>
+      <w:r>
+        <w:rPr>
+          <w:rFonts w:ascii="Courier New" w:hAnsi="Courier New"/>
+          <w:b w:val="false"/>
+          <w:i w:val="false"/>
+          <w:color w:val="080808"/>
+          <w:sz w:val="20"/>
+          <w:szCs w:val="20"/>
+        </w:rPr>
+        <w:t>(</w:t>
+      </w:r>
+      <w:r>
+        <w:rPr>
+          <w:rFonts w:ascii="Courier New" w:hAnsi="Courier New"/>
+          <w:b w:val="false"/>
+          <w:i w:val="false"/>
+          <w:color w:val="067D17"/>
+          <w:sz w:val="20"/>
+          <w:szCs w:val="20"/>
+        </w:rPr>
+        <w:t>"Sono la funzione dell'interfaccia B"</w:t>
+      </w:r>
+      <w:r>
+        <w:rPr>
+          <w:rFonts w:ascii="Courier New" w:hAnsi="Courier New"/>
+          <w:b w:val="false"/>
+          <w:i w:val="false"/>
+          <w:color w:val="080808"/>
+          <w:sz w:val="20"/>
+          <w:szCs w:val="20"/>
+        </w:rPr>
+        <w:t>)</w:t>
+      </w:r>
+      <w:r>
+        <w:rPr>
+          <w:rFonts w:ascii="Courier New" w:hAnsi="Courier New"/>
+          <w:sz w:val="20"/>
+          <w:szCs w:val="20"/>
+        </w:rPr>
+        <w:br/>
+      </w:r>
+      <w:r>
+        <w:rPr>
+          <w:rFonts w:ascii="Courier New" w:hAnsi="Courier New"/>
+          <w:b w:val="false"/>
+          <w:i w:val="false"/>
+          <w:color w:val="080808"/>
+          <w:sz w:val="20"/>
+          <w:szCs w:val="20"/>
+        </w:rPr>
+        <w:t xml:space="preserve">    }</w:t>
+      </w:r>
+      <w:r>
+        <w:rPr>
+          <w:rFonts w:ascii="Courier New" w:hAnsi="Courier New"/>
+          <w:sz w:val="20"/>
+          <w:szCs w:val="20"/>
+        </w:rPr>
+        <w:br/>
+      </w:r>
+      <w:r>
+        <w:rPr>
+          <w:rFonts w:ascii="Courier New" w:hAnsi="Courier New"/>
+          <w:b w:val="false"/>
+          <w:i w:val="false"/>
+          <w:color w:val="080808"/>
+          <w:sz w:val="20"/>
+          <w:szCs w:val="20"/>
+        </w:rPr>
+        <w:t>}</w:t>
+      </w:r>
+      <w:r>
+        <w:rPr>
+          <w:rFonts w:ascii="Courier New" w:hAnsi="Courier New"/>
+          <w:sz w:val="20"/>
+          <w:szCs w:val="20"/>
+        </w:rPr>
+        <w:br/>
+        <w:br/>
+      </w:r>
+      <w:r>
+        <w:rPr>
+          <w:rFonts w:ascii="Courier New" w:hAnsi="Courier New"/>
+          <w:b w:val="false"/>
+          <w:i w:val="false"/>
+          <w:color w:val="0033B3"/>
+          <w:sz w:val="20"/>
+          <w:szCs w:val="20"/>
+        </w:rPr>
+        <w:t xml:space="preserve">class </w:t>
+      </w:r>
+      <w:r>
+        <w:rPr>
+          <w:rFonts w:ascii="Courier New" w:hAnsi="Courier New"/>
+          <w:b w:val="false"/>
+          <w:i w:val="false"/>
+          <w:color w:val="000000"/>
+          <w:sz w:val="20"/>
+          <w:szCs w:val="20"/>
+        </w:rPr>
+        <w:t>X</w:t>
+      </w:r>
+      <w:r>
+        <w:rPr>
+          <w:rFonts w:ascii="Courier New" w:hAnsi="Courier New"/>
+          <w:b w:val="false"/>
+          <w:i w:val="false"/>
+          <w:color w:val="080808"/>
+          <w:sz w:val="20"/>
+          <w:szCs w:val="20"/>
+        </w:rPr>
+        <w:t xml:space="preserve">: </w:t>
+      </w:r>
+      <w:r>
+        <w:rPr>
+          <w:rFonts w:ascii="Courier New" w:hAnsi="Courier New"/>
+          <w:b w:val="false"/>
+          <w:i w:val="false"/>
+          <w:color w:val="000000"/>
+          <w:sz w:val="20"/>
+          <w:szCs w:val="20"/>
+        </w:rPr>
+        <w:t>A</w:t>
+      </w:r>
+      <w:r>
+        <w:rPr>
+          <w:rFonts w:ascii="Courier New" w:hAnsi="Courier New"/>
+          <w:b w:val="false"/>
+          <w:i w:val="false"/>
+          <w:color w:val="080808"/>
+          <w:sz w:val="20"/>
+          <w:szCs w:val="20"/>
+        </w:rPr>
+        <w:t>,</w:t>
+      </w:r>
+      <w:r>
+        <w:rPr>
+          <w:rFonts w:ascii="Courier New" w:hAnsi="Courier New"/>
+          <w:b w:val="false"/>
+          <w:i w:val="false"/>
+          <w:color w:val="000000"/>
+          <w:sz w:val="20"/>
+          <w:szCs w:val="20"/>
+        </w:rPr>
+        <w:t>B</w:t>
+      </w:r>
+      <w:r>
+        <w:rPr>
+          <w:rFonts w:ascii="Courier New" w:hAnsi="Courier New"/>
+          <w:b w:val="false"/>
+          <w:i w:val="false"/>
+          <w:color w:val="080808"/>
+          <w:sz w:val="20"/>
+          <w:szCs w:val="20"/>
+        </w:rPr>
+        <w:t>{</w:t>
+      </w:r>
+      <w:r>
+        <w:rPr>
+          <w:rFonts w:ascii="Courier New" w:hAnsi="Courier New"/>
+          <w:sz w:val="20"/>
+          <w:szCs w:val="20"/>
+        </w:rPr>
+        <w:br/>
+      </w:r>
+      <w:r>
+        <w:rPr>
+          <w:rFonts w:ascii="Courier New" w:hAnsi="Courier New"/>
+          <w:b w:val="false"/>
+          <w:i w:val="false"/>
+          <w:color w:val="080808"/>
+          <w:sz w:val="20"/>
+          <w:szCs w:val="20"/>
+        </w:rPr>
+        <w:t xml:space="preserve">    </w:t>
+      </w:r>
+      <w:r>
+        <w:rPr>
+          <w:rFonts w:ascii="Courier New" w:hAnsi="Courier New"/>
+          <w:b w:val="false"/>
+          <w:i w:val="false"/>
+          <w:color w:val="0033B3"/>
+          <w:sz w:val="20"/>
+          <w:szCs w:val="20"/>
+        </w:rPr>
+        <w:t xml:space="preserve">override fun </w:t>
+      </w:r>
+      <w:r>
+        <w:rPr>
+          <w:rFonts w:ascii="Courier New" w:hAnsi="Courier New"/>
+          <w:b w:val="false"/>
+          <w:i w:val="false"/>
+          <w:color w:val="00627A"/>
+          <w:sz w:val="20"/>
+          <w:szCs w:val="20"/>
+        </w:rPr>
+        <w:t>miaFunzione</w:t>
+      </w:r>
+      <w:r>
+        <w:rPr>
+          <w:rFonts w:ascii="Courier New" w:hAnsi="Courier New"/>
+          <w:b w:val="false"/>
+          <w:i w:val="false"/>
+          <w:color w:val="080808"/>
+          <w:sz w:val="20"/>
+          <w:szCs w:val="20"/>
+        </w:rPr>
+        <w:t>() {</w:t>
+      </w:r>
+      <w:r>
+        <w:rPr>
+          <w:rFonts w:ascii="Courier New" w:hAnsi="Courier New"/>
+          <w:sz w:val="20"/>
+          <w:szCs w:val="20"/>
+        </w:rPr>
+        <w:br/>
+      </w:r>
+      <w:r>
+        <w:rPr>
+          <w:rFonts w:ascii="Courier New" w:hAnsi="Courier New"/>
+          <w:b w:val="false"/>
+          <w:i w:val="false"/>
+          <w:color w:val="080808"/>
+          <w:sz w:val="20"/>
+          <w:szCs w:val="20"/>
+        </w:rPr>
+        <w:t xml:space="preserve">        </w:t>
+      </w:r>
+      <w:r>
+        <w:rPr>
+          <w:rFonts w:ascii="Courier New" w:hAnsi="Courier New"/>
+          <w:b w:val="false"/>
+          <w:i w:val="false"/>
+          <w:color w:val="0033B3"/>
+          <w:sz w:val="20"/>
+          <w:szCs w:val="20"/>
+        </w:rPr>
+        <w:t>super</w:t>
+      </w:r>
+      <w:r>
+        <w:rPr>
+          <w:rFonts w:ascii="Courier New" w:hAnsi="Courier New"/>
+          <w:b w:val="false"/>
+          <w:i w:val="false"/>
+          <w:color w:val="080808"/>
+          <w:sz w:val="20"/>
+          <w:szCs w:val="20"/>
+        </w:rPr>
+        <w:t>&lt;</w:t>
+      </w:r>
+      <w:r>
+        <w:rPr>
+          <w:rFonts w:ascii="Courier New" w:hAnsi="Courier New"/>
+          <w:b w:val="false"/>
+          <w:i w:val="false"/>
+          <w:color w:val="000000"/>
+          <w:sz w:val="20"/>
+          <w:szCs w:val="20"/>
+        </w:rPr>
+        <w:t>A</w:t>
+      </w:r>
+      <w:r>
+        <w:rPr>
+          <w:rFonts w:ascii="Courier New" w:hAnsi="Courier New"/>
+          <w:b w:val="false"/>
+          <w:i w:val="false"/>
+          <w:color w:val="080808"/>
+          <w:sz w:val="20"/>
+          <w:szCs w:val="20"/>
+        </w:rPr>
+        <w:t>&gt;.miaFunzione()</w:t>
+      </w:r>
+      <w:r>
+        <w:rPr>
+          <w:rFonts w:ascii="Courier New" w:hAnsi="Courier New"/>
+          <w:b w:val="false"/>
+          <w:i/>
+          <w:color w:val="8C8C8C"/>
+          <w:sz w:val="20"/>
+          <w:szCs w:val="20"/>
+        </w:rPr>
+        <w:t>//super in questo caso serve per indicare a quale interfaccia ci riferiamo</w:t>
+      </w:r>
+      <w:r>
+        <w:rPr>
+          <w:rFonts w:ascii="Courier New" w:hAnsi="Courier New"/>
+          <w:sz w:val="20"/>
+          <w:szCs w:val="20"/>
+        </w:rPr>
+        <w:br/>
+      </w:r>
+      <w:r>
+        <w:rPr>
+          <w:rFonts w:ascii="Courier New" w:hAnsi="Courier New"/>
+          <w:b w:val="false"/>
+          <w:i/>
+          <w:color w:val="8C8C8C"/>
+          <w:sz w:val="20"/>
+          <w:szCs w:val="20"/>
+        </w:rPr>
+        <w:t xml:space="preserve">        </w:t>
+      </w:r>
+      <w:r>
+        <w:rPr>
+          <w:rFonts w:ascii="Courier New" w:hAnsi="Courier New"/>
+          <w:b w:val="false"/>
+          <w:i w:val="false"/>
+          <w:color w:val="0033B3"/>
+          <w:sz w:val="20"/>
+          <w:szCs w:val="20"/>
+        </w:rPr>
+        <w:t>super</w:t>
+      </w:r>
+      <w:r>
+        <w:rPr>
+          <w:rFonts w:ascii="Courier New" w:hAnsi="Courier New"/>
+          <w:b w:val="false"/>
+          <w:i w:val="false"/>
+          <w:color w:val="080808"/>
+          <w:sz w:val="20"/>
+          <w:szCs w:val="20"/>
+        </w:rPr>
+        <w:t>&lt;</w:t>
+      </w:r>
+      <w:r>
+        <w:rPr>
+          <w:rFonts w:ascii="Courier New" w:hAnsi="Courier New"/>
+          <w:b w:val="false"/>
+          <w:i w:val="false"/>
+          <w:color w:val="000000"/>
+          <w:sz w:val="20"/>
+          <w:szCs w:val="20"/>
+        </w:rPr>
+        <w:t>B</w:t>
+      </w:r>
+      <w:r>
+        <w:rPr>
+          <w:rFonts w:ascii="Courier New" w:hAnsi="Courier New"/>
+          <w:b w:val="false"/>
+          <w:i w:val="false"/>
+          <w:color w:val="080808"/>
+          <w:sz w:val="20"/>
+          <w:szCs w:val="20"/>
+        </w:rPr>
+        <w:t>&gt;.miaFunzione()</w:t>
+      </w:r>
+      <w:r>
+        <w:rPr>
+          <w:rFonts w:ascii="Courier New" w:hAnsi="Courier New"/>
+          <w:sz w:val="20"/>
+          <w:szCs w:val="20"/>
+        </w:rPr>
+        <w:br/>
+        <w:br/>
+      </w:r>
+      <w:r>
+        <w:rPr>
+          <w:rFonts w:ascii="Courier New" w:hAnsi="Courier New"/>
+          <w:b w:val="false"/>
+          <w:i w:val="false"/>
+          <w:color w:val="080808"/>
+          <w:sz w:val="20"/>
+          <w:szCs w:val="20"/>
+        </w:rPr>
+        <w:t xml:space="preserve">        </w:t>
+      </w:r>
+      <w:r>
+        <w:rPr>
+          <w:rFonts w:ascii="Courier New" w:hAnsi="Courier New"/>
+          <w:b w:val="false"/>
+          <w:i/>
+          <w:color w:val="8C8C8C"/>
+          <w:sz w:val="20"/>
+          <w:szCs w:val="20"/>
+        </w:rPr>
+        <w:t>//blocco di codice...</w:t>
+      </w:r>
+      <w:r>
+        <w:rPr>
+          <w:rFonts w:ascii="Courier New" w:hAnsi="Courier New"/>
+          <w:sz w:val="20"/>
+          <w:szCs w:val="20"/>
+        </w:rPr>
+        <w:br/>
+      </w:r>
+      <w:r>
+        <w:rPr>
+          <w:rFonts w:ascii="Courier New" w:hAnsi="Courier New"/>
+          <w:b w:val="false"/>
+          <w:i/>
+          <w:color w:val="8C8C8C"/>
+          <w:sz w:val="20"/>
+          <w:szCs w:val="20"/>
+        </w:rPr>
+        <w:t xml:space="preserve">    </w:t>
+      </w:r>
+      <w:r>
+        <w:rPr>
+          <w:rFonts w:ascii="Courier New" w:hAnsi="Courier New"/>
+          <w:b w:val="false"/>
+          <w:i w:val="false"/>
+          <w:color w:val="080808"/>
+          <w:sz w:val="20"/>
+          <w:szCs w:val="20"/>
+        </w:rPr>
+        <w:t>}</w:t>
+      </w:r>
+      <w:r>
+        <w:rPr>
+          <w:rFonts w:ascii="Courier New" w:hAnsi="Courier New"/>
+          <w:sz w:val="20"/>
+          <w:szCs w:val="20"/>
+        </w:rPr>
+        <w:br/>
+        <w:br/>
+      </w:r>
+      <w:r>
+        <w:rPr>
+          <w:rFonts w:ascii="Courier New" w:hAnsi="Courier New"/>
+          <w:b w:val="false"/>
+          <w:i w:val="false"/>
+          <w:color w:val="080808"/>
+          <w:sz w:val="20"/>
+          <w:szCs w:val="20"/>
+        </w:rPr>
+        <w:t>}</w:t>
+      </w:r>
+      <w:r>
+        <w:rPr>
+          <w:rFonts w:ascii="Courier New" w:hAnsi="Courier New"/>
+          <w:sz w:val="20"/>
+          <w:szCs w:val="20"/>
+        </w:rPr>
+        <w:br/>
+        <w:br/>
+      </w:r>
+      <w:r>
+        <w:rPr>
+          <w:rFonts w:ascii="Courier New" w:hAnsi="Courier New"/>
+          <w:b w:val="false"/>
+          <w:i w:val="false"/>
+          <w:color w:val="0033B3"/>
+          <w:sz w:val="20"/>
+          <w:szCs w:val="20"/>
+        </w:rPr>
+        <w:t xml:space="preserve">fun </w:t>
+      </w:r>
+      <w:r>
+        <w:rPr>
+          <w:rFonts w:ascii="Courier New" w:hAnsi="Courier New"/>
+          <w:b w:val="false"/>
+          <w:i w:val="false"/>
+          <w:color w:val="00627A"/>
+          <w:sz w:val="20"/>
+          <w:szCs w:val="20"/>
+        </w:rPr>
+        <w:t>main</w:t>
+      </w:r>
+      <w:r>
+        <w:rPr>
+          <w:rFonts w:ascii="Courier New" w:hAnsi="Courier New"/>
+          <w:b w:val="false"/>
+          <w:i w:val="false"/>
+          <w:color w:val="080808"/>
+          <w:sz w:val="20"/>
+          <w:szCs w:val="20"/>
+        </w:rPr>
+        <w:t>() {</w:t>
+      </w:r>
+      <w:r>
+        <w:rPr>
+          <w:rFonts w:ascii="Courier New" w:hAnsi="Courier New"/>
+          <w:sz w:val="20"/>
+          <w:szCs w:val="20"/>
+        </w:rPr>
+        <w:br/>
+      </w:r>
+      <w:r>
+        <w:rPr>
+          <w:rFonts w:ascii="Courier New" w:hAnsi="Courier New"/>
+          <w:b w:val="false"/>
+          <w:i w:val="false"/>
+          <w:color w:val="080808"/>
+          <w:sz w:val="20"/>
+          <w:szCs w:val="20"/>
+        </w:rPr>
+        <w:t xml:space="preserve">    </w:t>
+      </w:r>
+      <w:r>
+        <w:rPr>
+          <w:rFonts w:ascii="Courier New" w:hAnsi="Courier New"/>
+          <w:b w:val="false"/>
+          <w:i w:val="false"/>
+          <w:color w:val="0033B3"/>
+          <w:sz w:val="20"/>
+          <w:szCs w:val="20"/>
+        </w:rPr>
+        <w:t xml:space="preserve">val </w:t>
+      </w:r>
+      <w:r>
+        <w:rPr>
+          <w:rFonts w:ascii="Courier New" w:hAnsi="Courier New"/>
+          <w:b w:val="false"/>
+          <w:i w:val="false"/>
+          <w:color w:val="000000"/>
+          <w:sz w:val="20"/>
+          <w:szCs w:val="20"/>
+        </w:rPr>
+        <w:t xml:space="preserve">x </w:t>
+      </w:r>
+      <w:r>
+        <w:rPr>
+          <w:rFonts w:ascii="Courier New" w:hAnsi="Courier New"/>
+          <w:b w:val="false"/>
+          <w:i w:val="false"/>
+          <w:color w:val="080808"/>
+          <w:sz w:val="20"/>
+          <w:szCs w:val="20"/>
+        </w:rPr>
+        <w:t>= X()</w:t>
+      </w:r>
+      <w:r>
+        <w:rPr>
+          <w:rFonts w:ascii="Courier New" w:hAnsi="Courier New"/>
+          <w:sz w:val="20"/>
+          <w:szCs w:val="20"/>
+        </w:rPr>
+        <w:br/>
+      </w:r>
+      <w:r>
+        <w:rPr>
+          <w:rFonts w:ascii="Courier New" w:hAnsi="Courier New"/>
+          <w:b w:val="false"/>
+          <w:i w:val="false"/>
+          <w:color w:val="080808"/>
+          <w:sz w:val="20"/>
+          <w:szCs w:val="20"/>
+        </w:rPr>
+        <w:t xml:space="preserve">    </w:t>
+      </w:r>
+      <w:r>
+        <w:rPr>
+          <w:rFonts w:ascii="Courier New" w:hAnsi="Courier New"/>
+          <w:b w:val="false"/>
+          <w:i w:val="false"/>
+          <w:color w:val="000000"/>
+          <w:sz w:val="20"/>
+          <w:szCs w:val="20"/>
+        </w:rPr>
+        <w:t>x</w:t>
+      </w:r>
+      <w:r>
+        <w:rPr>
+          <w:rFonts w:ascii="Courier New" w:hAnsi="Courier New"/>
+          <w:b w:val="false"/>
+          <w:i w:val="false"/>
+          <w:color w:val="080808"/>
+          <w:sz w:val="20"/>
+          <w:szCs w:val="20"/>
+        </w:rPr>
+        <w:t>.miaFunzione()</w:t>
+      </w:r>
+      <w:r>
+        <w:rPr>
+          <w:rFonts w:ascii="Courier New" w:hAnsi="Courier New"/>
+          <w:b w:val="false"/>
+          <w:i/>
+          <w:color w:val="8C8C8C"/>
+          <w:sz w:val="20"/>
+          <w:szCs w:val="20"/>
+        </w:rPr>
+        <w:t>//Sono la funzione dell'interfaccia A</w:t>
+      </w:r>
+      <w:r>
+        <w:rPr>
+          <w:rFonts w:ascii="Courier New" w:hAnsi="Courier New"/>
+          <w:sz w:val="20"/>
+          <w:szCs w:val="20"/>
+        </w:rPr>
+        <w:br/>
+      </w:r>
+      <w:r>
+        <w:rPr>
+          <w:rFonts w:ascii="Courier New" w:hAnsi="Courier New"/>
+          <w:b w:val="false"/>
+          <w:i/>
+          <w:color w:val="8C8C8C"/>
+          <w:sz w:val="20"/>
+          <w:szCs w:val="20"/>
+        </w:rPr>
+        <w:t xml:space="preserve">                   //Sono la funzione dell'interfaccia B</w:t>
+      </w:r>
+      <w:r>
+        <w:rPr>
+          <w:rFonts w:ascii="Courier New" w:hAnsi="Courier New"/>
+          <w:sz w:val="20"/>
+          <w:szCs w:val="20"/>
+        </w:rPr>
+        <w:br/>
+      </w:r>
+      <w:r>
+        <w:rPr>
+          <w:rFonts w:ascii="Courier New" w:hAnsi="Courier New"/>
+          <w:b w:val="false"/>
+          <w:i w:val="false"/>
+          <w:color w:val="080808"/>
+          <w:sz w:val="20"/>
+          <w:szCs w:val="20"/>
+        </w:rPr>
+        <w:t>}</w:t>
+      </w:r>
+    </w:p>
+    <w:p>
+      <w:pPr>
+        <w:pStyle w:val="Normal"/>
+        <w:spacing w:before="0" w:after="160"/>
+        <w:rPr>
+          <w:rFonts w:eastAsia="Calibri" w:cs="Tahoma"/>
+          <w:color w:val="auto"/>
+          <w:kern w:val="0"/>
+          <w:sz w:val="22"/>
+          <w:szCs w:val="22"/>
+          <w:lang w:val="it-IT" w:eastAsia="en-US" w:bidi="ar-SA"/>
+        </w:rPr>
+      </w:pPr>
+      <w:r>
+        <w:rPr/>
+      </w:r>
+    </w:p>
+    <w:p>
+      <w:pPr>
+        <w:pStyle w:val="Normal"/>
+        <w:spacing w:before="0" w:after="160"/>
+        <w:rPr>
+          <w:rFonts w:eastAsia="Calibri" w:cs="Tahoma"/>
+          <w:color w:val="auto"/>
+          <w:kern w:val="0"/>
+          <w:sz w:val="22"/>
+          <w:szCs w:val="22"/>
+          <w:lang w:val="it-IT" w:eastAsia="en-US" w:bidi="ar-SA"/>
+        </w:rPr>
+      </w:pPr>
+      <w:r>
+        <w:rPr/>
+      </w:r>
+    </w:p>
+    <w:p>
+      <w:pPr>
+        <w:pStyle w:val="Normal"/>
+        <w:spacing w:before="0" w:after="160"/>
+        <w:rPr>
+          <w:rFonts w:eastAsia="Calibri" w:cs="Tahoma"/>
+          <w:color w:val="auto"/>
+          <w:kern w:val="0"/>
+          <w:sz w:val="22"/>
+          <w:szCs w:val="22"/>
+          <w:lang w:val="it-IT" w:eastAsia="en-US" w:bidi="ar-SA"/>
+        </w:rPr>
+      </w:pPr>
+      <w:r>
+        <w:rPr/>
+      </w:r>
+    </w:p>
+    <w:p>
+      <w:pPr>
+        <w:pStyle w:val="Normal"/>
+        <w:spacing w:before="0" w:after="160"/>
+        <w:rPr>
+          <w:rFonts w:eastAsia="Calibri" w:cs="Tahoma"/>
+          <w:color w:val="auto"/>
+          <w:kern w:val="0"/>
+          <w:sz w:val="22"/>
+          <w:szCs w:val="22"/>
+          <w:lang w:val="it-IT" w:eastAsia="en-US" w:bidi="ar-SA"/>
+        </w:rPr>
+      </w:pPr>
+      <w:r>
+        <w:rPr/>
+      </w:r>
+    </w:p>
+    <w:p>
+      <w:pPr>
+        <w:pStyle w:val="Normal"/>
+        <w:spacing w:before="0" w:after="160"/>
+        <w:rPr>
+          <w:rFonts w:eastAsia="Calibri" w:cs="Tahoma"/>
+          <w:color w:val="auto"/>
+          <w:kern w:val="0"/>
+          <w:sz w:val="22"/>
+          <w:szCs w:val="22"/>
+          <w:lang w:val="it-IT" w:eastAsia="en-US" w:bidi="ar-SA"/>
+        </w:rPr>
+      </w:pPr>
+      <w:r>
+        <w:rPr/>
+      </w:r>
+    </w:p>
+    <w:p>
+      <w:pPr>
+        <w:pStyle w:val="Normal"/>
+        <w:spacing w:before="0" w:after="160"/>
+        <w:rPr>
+          <w:rFonts w:eastAsia="Calibri" w:cs="Tahoma"/>
+          <w:color w:val="auto"/>
+          <w:kern w:val="0"/>
+          <w:sz w:val="22"/>
+          <w:szCs w:val="22"/>
+          <w:lang w:val="it-IT" w:eastAsia="en-US" w:bidi="ar-SA"/>
+        </w:rPr>
+      </w:pPr>
+      <w:r>
+        <w:rPr/>
+      </w:r>
+    </w:p>
+    <w:p>
+      <w:pPr>
+        <w:pStyle w:val="Normal"/>
+        <w:spacing w:before="0" w:after="160"/>
+        <w:rPr>
+          <w:rFonts w:eastAsia="Calibri" w:cs="Tahoma"/>
+          <w:color w:val="auto"/>
+          <w:kern w:val="0"/>
+          <w:sz w:val="22"/>
+          <w:szCs w:val="22"/>
+          <w:lang w:val="it-IT" w:eastAsia="en-US" w:bidi="ar-SA"/>
+        </w:rPr>
+      </w:pPr>
+      <w:r>
+        <w:rPr/>
+      </w:r>
+    </w:p>
+    <w:p>
+      <w:pPr>
+        <w:pStyle w:val="Normal"/>
+        <w:spacing w:before="0" w:after="160"/>
+        <w:rPr>
+          <w:rFonts w:eastAsia="Calibri" w:cs="Tahoma"/>
+          <w:color w:val="auto"/>
+          <w:kern w:val="0"/>
+          <w:sz w:val="22"/>
+          <w:szCs w:val="22"/>
+          <w:lang w:val="it-IT" w:eastAsia="en-US" w:bidi="ar-SA"/>
+        </w:rPr>
+      </w:pPr>
+      <w:r>
+        <w:rPr/>
+      </w:r>
+    </w:p>
+    <w:p>
+      <w:pPr>
+        <w:pStyle w:val="Normal"/>
+        <w:spacing w:before="0" w:after="160"/>
+        <w:rPr>
+          <w:rFonts w:eastAsia="Calibri" w:cs="Tahoma"/>
+          <w:color w:val="auto"/>
+          <w:kern w:val="0"/>
+          <w:sz w:val="22"/>
+          <w:szCs w:val="22"/>
+          <w:lang w:val="it-IT" w:eastAsia="en-US" w:bidi="ar-SA"/>
+        </w:rPr>
+      </w:pPr>
+      <w:r>
+        <w:rPr/>
+      </w:r>
+    </w:p>
+    <w:p>
+      <w:pPr>
+        <w:pStyle w:val="Normal"/>
+        <w:spacing w:before="0" w:after="160"/>
+        <w:rPr>
+          <w:rFonts w:eastAsia="Calibri" w:cs="Tahoma"/>
+          <w:color w:val="auto"/>
+          <w:kern w:val="0"/>
+          <w:sz w:val="22"/>
+          <w:szCs w:val="22"/>
+          <w:lang w:val="it-IT" w:eastAsia="en-US" w:bidi="ar-SA"/>
+        </w:rPr>
+      </w:pPr>
+      <w:r>
+        <w:rPr/>
+      </w:r>
+    </w:p>
+    <w:p>
+      <w:pPr>
+        <w:pStyle w:val="Normal"/>
+        <w:spacing w:before="0" w:after="160"/>
+        <w:rPr>
+          <w:rFonts w:eastAsia="Calibri" w:cs="Tahoma"/>
+          <w:color w:val="auto"/>
+          <w:kern w:val="0"/>
+          <w:sz w:val="22"/>
+          <w:szCs w:val="22"/>
+          <w:lang w:val="it-IT" w:eastAsia="en-US" w:bidi="ar-SA"/>
+        </w:rPr>
+      </w:pPr>
+      <w:r>
+        <w:rPr/>
+      </w:r>
+    </w:p>
+    <w:p>
+      <w:pPr>
+        <w:pStyle w:val="Normal"/>
+        <w:spacing w:before="0" w:after="160"/>
+        <w:rPr>
+          <w:rFonts w:eastAsia="Calibri" w:cs="Tahoma"/>
+          <w:color w:val="auto"/>
+          <w:kern w:val="0"/>
+          <w:sz w:val="22"/>
+          <w:szCs w:val="22"/>
+          <w:lang w:val="it-IT" w:eastAsia="en-US" w:bidi="ar-SA"/>
+        </w:rPr>
+      </w:pPr>
+      <w:r>
+        <w:rPr/>
+      </w:r>
+    </w:p>
+    <w:p>
+      <w:pPr>
+        <w:pStyle w:val="Normal"/>
+        <w:spacing w:before="0" w:after="160"/>
+        <w:rPr>
+          <w:rFonts w:eastAsia="Calibri" w:cs="Tahoma"/>
+          <w:color w:val="auto"/>
+          <w:kern w:val="0"/>
+          <w:sz w:val="22"/>
+          <w:szCs w:val="22"/>
+          <w:lang w:val="it-IT" w:eastAsia="en-US" w:bidi="ar-SA"/>
+        </w:rPr>
+      </w:pPr>
+      <w:r>
+        <w:rPr/>
+      </w:r>
+    </w:p>
+    <w:p>
+      <w:pPr>
+        <w:pStyle w:val="Normal"/>
+        <w:spacing w:before="0" w:after="160"/>
+        <w:rPr>
+          <w:rFonts w:eastAsia="Calibri" w:cs="Tahoma"/>
+          <w:color w:val="auto"/>
+          <w:kern w:val="0"/>
+          <w:sz w:val="22"/>
+          <w:szCs w:val="22"/>
+          <w:lang w:val="it-IT" w:eastAsia="en-US" w:bidi="ar-SA"/>
+        </w:rPr>
+      </w:pPr>
+      <w:r>
+        <w:rPr/>
+      </w:r>
+    </w:p>
+    <w:p>
+      <w:pPr>
+        <w:pStyle w:val="Titolo2"/>
+        <w:rPr/>
+      </w:pPr>
+      <w:bookmarkStart w:id="87" w:name="__RefHeading___Toc5679_850826547"/>
+      <w:bookmarkEnd w:id="87"/>
+      <w:r>
+        <w:rPr/>
+        <w:t>INTERFACCE E POLIMORFISMO</w:t>
+      </w:r>
+    </w:p>
     <w:sectPr>
       <w:headerReference w:type="default" r:id="rId17"/>
       <w:footerReference w:type="default" r:id="rId18"/>
@@ -55939,7 +57171,7 @@
     </w:r>
     <w:r>
       <w:rPr/>
-      <w:t>46</w:t>
+      <w:t>48</w:t>
     </w:r>
     <w:r>
       <w:rPr/>
@@ -57535,7 +58767,7 @@
     <w:pPr>
       <w:widowControl/>
       <w:suppressAutoHyphens w:val="true"/>
-      <w:overflowPunct w:val="true"/>
+      <w:overflowPunct w:val="false"/>
       <w:bidi w:val="0"/>
       <w:spacing w:lineRule="auto" w:line="259" w:before="0" w:after="160"/>
       <w:jc w:val="left"/>

</xml_diff>